<commit_message>
data sets exploration - slight update on Project instruction
</commit_message>
<xml_diff>
--- a/Project2Details_2021.docx
+++ b/Project2Details_2021.docx
@@ -1001,23 +1001,21 @@
         </w:rPr>
         <w:t xml:space="preserve">For </w:t>
       </w:r>
-      <w:proofErr w:type="spellStart"/>
       <w:r>
         <w:rPr>
           <w:rFonts w:asciiTheme="minorHAnsi" w:hAnsiTheme="minorHAnsi" w:cstheme="minorHAnsi"/>
           <w:color w:val="555555"/>
           <w:sz w:val="22"/>
         </w:rPr>
-        <w:t>eature</w:t>
-      </w:r>
-      <w:proofErr w:type="spellEnd"/>
+        <w:t>f</w:t>
+      </w:r>
       <w:r>
         <w:rPr>
           <w:rFonts w:asciiTheme="minorHAnsi" w:hAnsiTheme="minorHAnsi" w:cstheme="minorHAnsi"/>
           <w:color w:val="555555"/>
           <w:sz w:val="22"/>
         </w:rPr>
-        <w:t xml:space="preserve"> selection for objective one</w:t>
+        <w:t>eature selection for objective one</w:t>
       </w:r>
       <w:r>
         <w:rPr>

</xml_diff>